<commit_message>
Changed Gender to Sex
</commit_message>
<xml_diff>
--- a/Assignment_5_Markdown.docx
+++ b/Assignment_5_Markdown.docx
@@ -107,7 +107,7 @@
         <w:rPr>
           <w:rStyle w:val="VerbatimChar"/>
         </w:rPr>
-        <w:t xml:space="preserve">## -- Attaching packages ------------------------------------------------------------ tidyverse 1.2.1 --</w:t>
+        <w:t xml:space="preserve">## -- Attaching packages ----------------------------------------------------------- tidyverse 1.2.1 --</w:t>
       </w:r>
     </w:p>
     <w:p>
@@ -118,7 +118,7 @@
         <w:rPr>
           <w:rStyle w:val="VerbatimChar"/>
         </w:rPr>
-        <w:t xml:space="preserve">## v ggplot2 3.0.0     v purrr   0.2.5</w:t>
+        <w:t xml:space="preserve">## v ggplot2 3.1.0     v purrr   0.2.5</w:t>
       </w:r>
       <w:r>
         <w:br w:type="textWrapping"/>
@@ -156,7 +156,7 @@
         <w:rPr>
           <w:rStyle w:val="VerbatimChar"/>
         </w:rPr>
-        <w:t xml:space="preserve">## -- Conflicts --------------------------------------------------------------- tidyverse_conflicts() --</w:t>
+        <w:t xml:space="preserve">## -- Conflicts -------------------------------------------------------------- tidyverse_conflicts() --</w:t>
       </w:r>
       <w:r>
         <w:br w:type="textWrapping"/>
@@ -11701,12 +11701,79 @@
     </w:p>
     <w:p>
       <w:pPr>
-        <w:pStyle w:val="Heading2"/>
+        <w:pStyle w:val="SourceCode"/>
       </w:pPr>
-      <w:bookmarkStart w:id="34" w:name="part-2"/>
-      <w:bookmarkEnd w:id="34"/>
-      <w:r>
-        <w:t xml:space="preserve">Part 2</w:t>
+      <w:r>
+        <w:rPr>
+          <w:rStyle w:val="CommentTok"/>
+        </w:rPr>
+        <w:t xml:space="preserve">#Pearsons R</w:t>
+      </w:r>
+      <w:r>
+        <w:br w:type="textWrapping"/>
+      </w:r>
+      <w:r>
+        <w:br w:type="textWrapping"/>
+      </w:r>
+      <w:r>
+        <w:rPr>
+          <w:rStyle w:val="NormalTok"/>
+        </w:rPr>
+        <w:t xml:space="preserve">male_pearson &lt;-</w:t>
+      </w:r>
+      <w:r>
+        <w:rPr>
+          <w:rStyle w:val="StringTok"/>
+        </w:rPr>
+        <w:t xml:space="preserve"> </w:t>
+      </w:r>
+      <w:r>
+        <w:rPr>
+          <w:rStyle w:val="KeywordTok"/>
+        </w:rPr>
+        <w:t xml:space="preserve">cor.test</w:t>
+      </w:r>
+      <w:r>
+        <w:rPr>
+          <w:rStyle w:val="NormalTok"/>
+        </w:rPr>
+        <w:t xml:space="preserve">(enrollment</w:t>
+      </w:r>
+      <w:r>
+        <w:rPr>
+          <w:rStyle w:val="OperatorTok"/>
+        </w:rPr>
+        <w:t xml:space="preserve">$</w:t>
+      </w:r>
+      <w:r>
+        <w:rPr>
+          <w:rStyle w:val="NormalTok"/>
+        </w:rPr>
+        <w:t xml:space="preserve">Year, enrollment</w:t>
+      </w:r>
+      <w:r>
+        <w:rPr>
+          <w:rStyle w:val="OperatorTok"/>
+        </w:rPr>
+        <w:t xml:space="preserve">$</w:t>
+      </w:r>
+      <w:r>
+        <w:rPr>
+          <w:rStyle w:val="NormalTok"/>
+        </w:rPr>
+        <w:t xml:space="preserve">Total_Males)</w:t>
+      </w:r>
+      <w:r>
+        <w:br w:type="textWrapping"/>
+      </w:r>
+      <w:r>
+        <w:br w:type="textWrapping"/>
+      </w:r>
+      <w:r>
+        <w:rPr>
+          <w:rStyle w:val="NormalTok"/>
+        </w:rPr>
+        <w:t xml:space="preserve">male_pearson</w:t>
       </w:r>
     </w:p>
     <w:p>
@@ -11715,48 +11782,99 @@
       </w:pPr>
       <w:r>
         <w:rPr>
-          <w:rStyle w:val="CommentTok"/>
-        </w:rPr>
-        <w:t xml:space="preserve">#read csv file</w:t>
-      </w:r>
-      <w:r>
-        <w:br w:type="textWrapping"/>
-      </w:r>
-      <w:r>
-        <w:rPr>
-          <w:rStyle w:val="NormalTok"/>
-        </w:rPr>
-        <w:t xml:space="preserve">phd &lt;-</w:t>
-      </w:r>
-      <w:r>
-        <w:rPr>
-          <w:rStyle w:val="StringTok"/>
-        </w:rPr>
-        <w:t xml:space="preserve"> </w:t>
-      </w:r>
-      <w:r>
-        <w:rPr>
-          <w:rStyle w:val="KeywordTok"/>
-        </w:rPr>
-        <w:t xml:space="preserve">read_csv</w:t>
-      </w:r>
-      <w:r>
-        <w:rPr>
-          <w:rStyle w:val="NormalTok"/>
-        </w:rPr>
-        <w:t xml:space="preserve">(</w:t>
-      </w:r>
-      <w:r>
-        <w:rPr>
-          <w:rStyle w:val="StringTok"/>
-        </w:rPr>
-        <w:t xml:space="preserve">"phd.csv"</w:t>
-      </w:r>
-      <w:r>
-        <w:rPr>
-          <w:rStyle w:val="NormalTok"/>
-        </w:rPr>
-        <w:t xml:space="preserve">) </w:t>
+          <w:rStyle w:val="VerbatimChar"/>
+        </w:rPr>
+        <w:t xml:space="preserve">## </w:t>
+      </w:r>
+      <w:r>
+        <w:br w:type="textWrapping"/>
+      </w:r>
+      <w:r>
+        <w:rPr>
+          <w:rStyle w:val="VerbatimChar"/>
+        </w:rPr>
+        <w:t xml:space="preserve">##  Pearson's product-moment correlation</w:t>
+      </w:r>
+      <w:r>
+        <w:br w:type="textWrapping"/>
+      </w:r>
+      <w:r>
+        <w:rPr>
+          <w:rStyle w:val="VerbatimChar"/>
+        </w:rPr>
+        <w:t xml:space="preserve">## </w:t>
+      </w:r>
+      <w:r>
+        <w:br w:type="textWrapping"/>
+      </w:r>
+      <w:r>
+        <w:rPr>
+          <w:rStyle w:val="VerbatimChar"/>
+        </w:rPr>
+        <w:t xml:space="preserve">## data:  enrollment$Year and enrollment$Total_Males</w:t>
+      </w:r>
+      <w:r>
+        <w:br w:type="textWrapping"/>
+      </w:r>
+      <w:r>
+        <w:rPr>
+          <w:rStyle w:val="VerbatimChar"/>
+        </w:rPr>
+        <w:t xml:space="preserve">## t = 16.612, df = 47, p-value &lt; 2.2e-16</w:t>
+      </w:r>
+      <w:r>
+        <w:br w:type="textWrapping"/>
+      </w:r>
+      <w:r>
+        <w:rPr>
+          <w:rStyle w:val="VerbatimChar"/>
+        </w:rPr>
+        <w:t xml:space="preserve">## alternative hypothesis: true correlation is not equal to 0</w:t>
+      </w:r>
+      <w:r>
+        <w:br w:type="textWrapping"/>
+      </w:r>
+      <w:r>
+        <w:rPr>
+          <w:rStyle w:val="VerbatimChar"/>
+        </w:rPr>
+        <w:t xml:space="preserve">## 95 percent confidence interval:</w:t>
+      </w:r>
+      <w:r>
+        <w:br w:type="textWrapping"/>
+      </w:r>
+      <w:r>
+        <w:rPr>
+          <w:rStyle w:val="VerbatimChar"/>
+        </w:rPr>
+        <w:t xml:space="preserve">##  0.8690777 0.9568547</w:t>
+      </w:r>
+      <w:r>
+        <w:br w:type="textWrapping"/>
+      </w:r>
+      <w:r>
+        <w:rPr>
+          <w:rStyle w:val="VerbatimChar"/>
+        </w:rPr>
+        <w:t xml:space="preserve">## sample estimates:</w:t>
+      </w:r>
+      <w:r>
+        <w:br w:type="textWrapping"/>
+      </w:r>
+      <w:r>
+        <w:rPr>
+          <w:rStyle w:val="VerbatimChar"/>
+        </w:rPr>
+        <w:t xml:space="preserve">##       cor </w:t>
+      </w:r>
+      <w:r>
+        <w:br w:type="textWrapping"/>
+      </w:r>
+      <w:r>
+        <w:rPr>
+          <w:rStyle w:val="VerbatimChar"/>
+        </w:rPr>
+        <w:t xml:space="preserve">## 0.9243741</w:t>
       </w:r>
     </w:p>
     <w:p>
@@ -11765,81 +11883,63 @@
       </w:pPr>
       <w:r>
         <w:rPr>
-          <w:rStyle w:val="VerbatimChar"/>
-        </w:rPr>
-        <w:t xml:space="preserve">## Parsed with column specification:</w:t>
-      </w:r>
-      <w:r>
-        <w:br w:type="textWrapping"/>
-      </w:r>
-      <w:r>
-        <w:rPr>
-          <w:rStyle w:val="VerbatimChar"/>
-        </w:rPr>
-        <w:t xml:space="preserve">## cols(</w:t>
-      </w:r>
-      <w:r>
-        <w:br w:type="textWrapping"/>
-      </w:r>
-      <w:r>
-        <w:rPr>
-          <w:rStyle w:val="VerbatimChar"/>
-        </w:rPr>
-        <w:t xml:space="preserve">##   `Field of Study` = col_character(),</w:t>
-      </w:r>
-      <w:r>
-        <w:br w:type="textWrapping"/>
-      </w:r>
-      <w:r>
-        <w:rPr>
-          <w:rStyle w:val="VerbatimChar"/>
-        </w:rPr>
-        <w:t xml:space="preserve">##   field = col_character(),</w:t>
-      </w:r>
-      <w:r>
-        <w:br w:type="textWrapping"/>
-      </w:r>
-      <w:r>
-        <w:rPr>
-          <w:rStyle w:val="VerbatimChar"/>
-        </w:rPr>
-        <w:t xml:space="preserve">##   sex = col_character(),</w:t>
-      </w:r>
-      <w:r>
-        <w:br w:type="textWrapping"/>
-      </w:r>
-      <w:r>
-        <w:rPr>
-          <w:rStyle w:val="VerbatimChar"/>
-        </w:rPr>
-        <w:t xml:space="preserve">##   year = col_integer(),</w:t>
-      </w:r>
-      <w:r>
-        <w:br w:type="textWrapping"/>
-      </w:r>
-      <w:r>
-        <w:rPr>
-          <w:rStyle w:val="VerbatimChar"/>
-        </w:rPr>
-        <w:t xml:space="preserve">##   number = col_number(),</w:t>
-      </w:r>
-      <w:r>
-        <w:br w:type="textWrapping"/>
-      </w:r>
-      <w:r>
-        <w:rPr>
-          <w:rStyle w:val="VerbatimChar"/>
-        </w:rPr>
-        <w:t xml:space="preserve">##   percent = col_double()</w:t>
-      </w:r>
-      <w:r>
-        <w:br w:type="textWrapping"/>
-      </w:r>
-      <w:r>
-        <w:rPr>
-          <w:rStyle w:val="VerbatimChar"/>
-        </w:rPr>
-        <w:t xml:space="preserve">## )</w:t>
+          <w:rStyle w:val="NormalTok"/>
+        </w:rPr>
+        <w:t xml:space="preserve">female_pearson &lt;-</w:t>
+      </w:r>
+      <w:r>
+        <w:rPr>
+          <w:rStyle w:val="StringTok"/>
+        </w:rPr>
+        <w:t xml:space="preserve"> </w:t>
+      </w:r>
+      <w:r>
+        <w:rPr>
+          <w:rStyle w:val="KeywordTok"/>
+        </w:rPr>
+        <w:t xml:space="preserve">cor.test</w:t>
+      </w:r>
+      <w:r>
+        <w:rPr>
+          <w:rStyle w:val="NormalTok"/>
+        </w:rPr>
+        <w:t xml:space="preserve">(enrollment</w:t>
+      </w:r>
+      <w:r>
+        <w:rPr>
+          <w:rStyle w:val="OperatorTok"/>
+        </w:rPr>
+        <w:t xml:space="preserve">$</w:t>
+      </w:r>
+      <w:r>
+        <w:rPr>
+          <w:rStyle w:val="NormalTok"/>
+        </w:rPr>
+        <w:t xml:space="preserve">Year, enrollment</w:t>
+      </w:r>
+      <w:r>
+        <w:rPr>
+          <w:rStyle w:val="OperatorTok"/>
+        </w:rPr>
+        <w:t xml:space="preserve">$</w:t>
+      </w:r>
+      <w:r>
+        <w:rPr>
+          <w:rStyle w:val="NormalTok"/>
+        </w:rPr>
+        <w:t xml:space="preserve">Total_Females)</w:t>
+      </w:r>
+      <w:r>
+        <w:br w:type="textWrapping"/>
+      </w:r>
+      <w:r>
+        <w:br w:type="textWrapping"/>
+      </w:r>
+      <w:r>
+        <w:rPr>
+          <w:rStyle w:val="NormalTok"/>
+        </w:rPr>
+        <w:t xml:space="preserve">female_pearson</w:t>
       </w:r>
     </w:p>
     <w:p>
@@ -11848,768 +11948,109 @@
       </w:pPr>
       <w:r>
         <w:rPr>
-          <w:rStyle w:val="NormalTok"/>
-        </w:rPr>
-        <w:t xml:space="preserve">ac_phd &lt;-</w:t>
-      </w:r>
-      <w:r>
-        <w:rPr>
-          <w:rStyle w:val="StringTok"/>
-        </w:rPr>
-        <w:t xml:space="preserve"> </w:t>
-      </w:r>
-      <w:r>
-        <w:rPr>
-          <w:rStyle w:val="NormalTok"/>
-        </w:rPr>
-        <w:t xml:space="preserve">phd </w:t>
-      </w:r>
-      <w:r>
-        <w:rPr>
-          <w:rStyle w:val="OperatorTok"/>
-        </w:rPr>
-        <w:t xml:space="preserve">%&gt;%</w:t>
-      </w:r>
-      <w:r>
-        <w:rPr>
-          <w:rStyle w:val="StringTok"/>
-        </w:rPr>
-        <w:t xml:space="preserve"> </w:t>
-      </w:r>
-      <w:r>
-        <w:br w:type="textWrapping"/>
-      </w:r>
-      <w:r>
-        <w:rPr>
-          <w:rStyle w:val="StringTok"/>
-        </w:rPr>
-        <w:t xml:space="preserve">  </w:t>
-      </w:r>
-      <w:r>
-        <w:rPr>
-          <w:rStyle w:val="KeywordTok"/>
-        </w:rPr>
-        <w:t xml:space="preserve">filter</w:t>
-      </w:r>
-      <w:r>
-        <w:rPr>
-          <w:rStyle w:val="NormalTok"/>
-        </w:rPr>
-        <w:t xml:space="preserve">(sex </w:t>
-      </w:r>
-      <w:r>
-        <w:rPr>
-          <w:rStyle w:val="OperatorTok"/>
-        </w:rPr>
-        <w:t xml:space="preserve">==</w:t>
-      </w:r>
-      <w:r>
-        <w:rPr>
-          <w:rStyle w:val="StringTok"/>
-        </w:rPr>
-        <w:t xml:space="preserve"> "female"</w:t>
-      </w:r>
-      <w:r>
-        <w:rPr>
-          <w:rStyle w:val="NormalTok"/>
-        </w:rPr>
-        <w:t xml:space="preserve">) </w:t>
-      </w:r>
-      <w:r>
-        <w:rPr>
-          <w:rStyle w:val="OperatorTok"/>
-        </w:rPr>
-        <w:t xml:space="preserve">%&gt;%</w:t>
-      </w:r>
-      <w:r>
-        <w:rPr>
-          <w:rStyle w:val="StringTok"/>
-        </w:rPr>
-        <w:t xml:space="preserve"> </w:t>
-      </w:r>
-      <w:r>
-        <w:br w:type="textWrapping"/>
-      </w:r>
-      <w:r>
-        <w:rPr>
-          <w:rStyle w:val="StringTok"/>
-        </w:rPr>
-        <w:t xml:space="preserve">  </w:t>
-      </w:r>
-      <w:r>
-        <w:rPr>
-          <w:rStyle w:val="KeywordTok"/>
-        </w:rPr>
-        <w:t xml:space="preserve">filter</w:t>
-      </w:r>
-      <w:r>
-        <w:rPr>
-          <w:rStyle w:val="NormalTok"/>
-        </w:rPr>
-        <w:t xml:space="preserve">(year </w:t>
-      </w:r>
-      <w:r>
-        <w:rPr>
-          <w:rStyle w:val="OperatorTok"/>
-        </w:rPr>
-        <w:t xml:space="preserve">!=</w:t>
-      </w:r>
-      <w:r>
-        <w:rPr>
-          <w:rStyle w:val="StringTok"/>
-        </w:rPr>
-        <w:t xml:space="preserve"> "1990"</w:t>
-      </w:r>
-      <w:r>
-        <w:rPr>
-          <w:rStyle w:val="NormalTok"/>
-        </w:rPr>
-        <w:t xml:space="preserve">) </w:t>
-      </w:r>
-      <w:r>
-        <w:rPr>
-          <w:rStyle w:val="OperatorTok"/>
-        </w:rPr>
-        <w:t xml:space="preserve">%&gt;%</w:t>
-      </w:r>
-      <w:r>
-        <w:rPr>
-          <w:rStyle w:val="StringTok"/>
-        </w:rPr>
-        <w:t xml:space="preserve"> </w:t>
-      </w:r>
-      <w:r>
-        <w:br w:type="textWrapping"/>
-      </w:r>
-      <w:r>
-        <w:rPr>
-          <w:rStyle w:val="StringTok"/>
-        </w:rPr>
-        <w:t xml:space="preserve">  </w:t>
-      </w:r>
-      <w:r>
-        <w:rPr>
-          <w:rStyle w:val="KeywordTok"/>
-        </w:rPr>
-        <w:t xml:space="preserve">filter</w:t>
-      </w:r>
-      <w:r>
-        <w:rPr>
-          <w:rStyle w:val="NormalTok"/>
-        </w:rPr>
-        <w:t xml:space="preserve">(year </w:t>
-      </w:r>
-      <w:r>
-        <w:rPr>
-          <w:rStyle w:val="OperatorTok"/>
-        </w:rPr>
-        <w:t xml:space="preserve">!=</w:t>
-      </w:r>
-      <w:r>
-        <w:rPr>
-          <w:rStyle w:val="StringTok"/>
-        </w:rPr>
-        <w:t xml:space="preserve"> "1995"</w:t>
-      </w:r>
-      <w:r>
-        <w:rPr>
-          <w:rStyle w:val="NormalTok"/>
-        </w:rPr>
-        <w:t xml:space="preserve">) </w:t>
-      </w:r>
-      <w:r>
-        <w:rPr>
-          <w:rStyle w:val="OperatorTok"/>
-        </w:rPr>
-        <w:t xml:space="preserve">%&gt;%</w:t>
-      </w:r>
-      <w:r>
-        <w:br w:type="textWrapping"/>
-      </w:r>
-      <w:r>
-        <w:rPr>
-          <w:rStyle w:val="StringTok"/>
-        </w:rPr>
-        <w:t xml:space="preserve">  </w:t>
-      </w:r>
-      <w:r>
-        <w:rPr>
-          <w:rStyle w:val="KeywordTok"/>
-        </w:rPr>
-        <w:t xml:space="preserve">filter</w:t>
-      </w:r>
-      <w:r>
-        <w:rPr>
-          <w:rStyle w:val="NormalTok"/>
-        </w:rPr>
-        <w:t xml:space="preserve">(year </w:t>
-      </w:r>
-      <w:r>
-        <w:rPr>
-          <w:rStyle w:val="OperatorTok"/>
-        </w:rPr>
-        <w:t xml:space="preserve">!=</w:t>
-      </w:r>
-      <w:r>
-        <w:rPr>
-          <w:rStyle w:val="StringTok"/>
-        </w:rPr>
-        <w:t xml:space="preserve"> "2005"</w:t>
-      </w:r>
-      <w:r>
-        <w:rPr>
-          <w:rStyle w:val="NormalTok"/>
-        </w:rPr>
-        <w:t xml:space="preserve">) </w:t>
-      </w:r>
-      <w:r>
-        <w:rPr>
-          <w:rStyle w:val="OperatorTok"/>
-        </w:rPr>
-        <w:t xml:space="preserve">%&gt;%</w:t>
-      </w:r>
-      <w:r>
-        <w:rPr>
-          <w:rStyle w:val="StringTok"/>
-        </w:rPr>
-        <w:t xml:space="preserve"> </w:t>
-      </w:r>
-      <w:r>
-        <w:br w:type="textWrapping"/>
-      </w:r>
-      <w:r>
-        <w:rPr>
-          <w:rStyle w:val="StringTok"/>
-        </w:rPr>
-        <w:t xml:space="preserve">  </w:t>
-      </w:r>
-      <w:r>
-        <w:rPr>
-          <w:rStyle w:val="KeywordTok"/>
-        </w:rPr>
-        <w:t xml:space="preserve">filter</w:t>
-      </w:r>
-      <w:r>
-        <w:rPr>
-          <w:rStyle w:val="NormalTok"/>
-        </w:rPr>
-        <w:t xml:space="preserve">(year </w:t>
-      </w:r>
-      <w:r>
-        <w:rPr>
-          <w:rStyle w:val="OperatorTok"/>
-        </w:rPr>
-        <w:t xml:space="preserve">!=</w:t>
-      </w:r>
-      <w:r>
-        <w:rPr>
-          <w:rStyle w:val="StringTok"/>
-        </w:rPr>
-        <w:t xml:space="preserve"> "2010"</w:t>
-      </w:r>
-      <w:r>
-        <w:rPr>
-          <w:rStyle w:val="NormalTok"/>
-        </w:rPr>
-        <w:t xml:space="preserve">) </w:t>
-      </w:r>
-      <w:r>
-        <w:rPr>
-          <w:rStyle w:val="OperatorTok"/>
-        </w:rPr>
-        <w:t xml:space="preserve">%&gt;%</w:t>
-      </w:r>
-      <w:r>
-        <w:br w:type="textWrapping"/>
-      </w:r>
-      <w:r>
-        <w:rPr>
-          <w:rStyle w:val="StringTok"/>
-        </w:rPr>
-        <w:t xml:space="preserve">  </w:t>
-      </w:r>
-      <w:r>
-        <w:rPr>
-          <w:rStyle w:val="KeywordTok"/>
-        </w:rPr>
-        <w:t xml:space="preserve">filter</w:t>
-      </w:r>
-      <w:r>
-        <w:rPr>
-          <w:rStyle w:val="NormalTok"/>
-        </w:rPr>
-        <w:t xml:space="preserve">(field </w:t>
-      </w:r>
-      <w:r>
-        <w:rPr>
-          <w:rStyle w:val="OperatorTok"/>
-        </w:rPr>
-        <w:t xml:space="preserve">!=</w:t>
-      </w:r>
-      <w:r>
-        <w:rPr>
-          <w:rStyle w:val="StringTok"/>
-        </w:rPr>
-        <w:t xml:space="preserve"> "all"</w:t>
-      </w:r>
-      <w:r>
-        <w:rPr>
-          <w:rStyle w:val="NormalTok"/>
-        </w:rPr>
-        <w:t xml:space="preserve">) </w:t>
-      </w:r>
-      <w:r>
-        <w:rPr>
-          <w:rStyle w:val="OperatorTok"/>
-        </w:rPr>
-        <w:t xml:space="preserve">%&gt;%</w:t>
-      </w:r>
-      <w:r>
-        <w:br w:type="textWrapping"/>
-      </w:r>
-      <w:r>
-        <w:rPr>
-          <w:rStyle w:val="StringTok"/>
-        </w:rPr>
-        <w:t xml:space="preserve">  </w:t>
-      </w:r>
-      <w:r>
-        <w:rPr>
-          <w:rStyle w:val="KeywordTok"/>
-        </w:rPr>
-        <w:t xml:space="preserve">filter</w:t>
-      </w:r>
-      <w:r>
-        <w:rPr>
-          <w:rStyle w:val="NormalTok"/>
-        </w:rPr>
-        <w:t xml:space="preserve">(field </w:t>
-      </w:r>
-      <w:r>
-        <w:rPr>
-          <w:rStyle w:val="OperatorTok"/>
-        </w:rPr>
-        <w:t xml:space="preserve">!=</w:t>
-      </w:r>
-      <w:r>
-        <w:rPr>
-          <w:rStyle w:val="StringTok"/>
-        </w:rPr>
-        <w:t xml:space="preserve"> "lifesci"</w:t>
-      </w:r>
-      <w:r>
-        <w:rPr>
-          <w:rStyle w:val="NormalTok"/>
-        </w:rPr>
-        <w:t xml:space="preserve">) </w:t>
-      </w:r>
-      <w:r>
-        <w:rPr>
-          <w:rStyle w:val="OperatorTok"/>
-        </w:rPr>
-        <w:t xml:space="preserve">%&gt;%</w:t>
-      </w:r>
-      <w:r>
-        <w:br w:type="textWrapping"/>
-      </w:r>
-      <w:r>
-        <w:rPr>
-          <w:rStyle w:val="StringTok"/>
-        </w:rPr>
-        <w:t xml:space="preserve">  </w:t>
-      </w:r>
-      <w:r>
-        <w:rPr>
-          <w:rStyle w:val="KeywordTok"/>
-        </w:rPr>
-        <w:t xml:space="preserve">filter</w:t>
-      </w:r>
-      <w:r>
-        <w:rPr>
-          <w:rStyle w:val="NormalTok"/>
-        </w:rPr>
-        <w:t xml:space="preserve">(field </w:t>
-      </w:r>
-      <w:r>
-        <w:rPr>
-          <w:rStyle w:val="OperatorTok"/>
-        </w:rPr>
-        <w:t xml:space="preserve">!=</w:t>
-      </w:r>
-      <w:r>
-        <w:rPr>
-          <w:rStyle w:val="StringTok"/>
-        </w:rPr>
-        <w:t xml:space="preserve"> "mathcomp"</w:t>
-      </w:r>
-      <w:r>
-        <w:rPr>
-          <w:rStyle w:val="NormalTok"/>
-        </w:rPr>
-        <w:t xml:space="preserve">) </w:t>
-      </w:r>
-      <w:r>
-        <w:rPr>
-          <w:rStyle w:val="OperatorTok"/>
-        </w:rPr>
-        <w:t xml:space="preserve">%&gt;%</w:t>
-      </w:r>
-      <w:r>
-        <w:br w:type="textWrapping"/>
-      </w:r>
-      <w:r>
-        <w:rPr>
-          <w:rStyle w:val="StringTok"/>
-        </w:rPr>
-        <w:t xml:space="preserve">  </w:t>
-      </w:r>
-      <w:r>
-        <w:rPr>
-          <w:rStyle w:val="KeywordTok"/>
-        </w:rPr>
-        <w:t xml:space="preserve">filter</w:t>
-      </w:r>
-      <w:r>
-        <w:rPr>
-          <w:rStyle w:val="NormalTok"/>
-        </w:rPr>
-        <w:t xml:space="preserve">(field </w:t>
-      </w:r>
-      <w:r>
-        <w:rPr>
-          <w:rStyle w:val="OperatorTok"/>
-        </w:rPr>
-        <w:t xml:space="preserve">!=</w:t>
-      </w:r>
-      <w:r>
-        <w:rPr>
-          <w:rStyle w:val="StringTok"/>
-        </w:rPr>
-        <w:t xml:space="preserve"> "other"</w:t>
-      </w:r>
-      <w:r>
-        <w:rPr>
-          <w:rStyle w:val="NormalTok"/>
-        </w:rPr>
-        <w:t xml:space="preserve">) </w:t>
-      </w:r>
-      <w:r>
-        <w:rPr>
-          <w:rStyle w:val="OperatorTok"/>
-        </w:rPr>
-        <w:t xml:space="preserve">%&gt;%</w:t>
-      </w:r>
-      <w:r>
-        <w:br w:type="textWrapping"/>
-      </w:r>
-      <w:r>
-        <w:rPr>
-          <w:rStyle w:val="StringTok"/>
-        </w:rPr>
-        <w:t xml:space="preserve">  </w:t>
-      </w:r>
-      <w:r>
-        <w:rPr>
-          <w:rStyle w:val="KeywordTok"/>
-        </w:rPr>
-        <w:t xml:space="preserve">filter</w:t>
-      </w:r>
-      <w:r>
-        <w:rPr>
-          <w:rStyle w:val="NormalTok"/>
-        </w:rPr>
-        <w:t xml:space="preserve">(field </w:t>
-      </w:r>
-      <w:r>
-        <w:rPr>
-          <w:rStyle w:val="OperatorTok"/>
-        </w:rPr>
-        <w:t xml:space="preserve">!=</w:t>
-      </w:r>
-      <w:r>
-        <w:rPr>
-          <w:rStyle w:val="StringTok"/>
-        </w:rPr>
-        <w:t xml:space="preserve"> "psychsoc"</w:t>
-      </w:r>
-      <w:r>
-        <w:rPr>
-          <w:rStyle w:val="NormalTok"/>
-        </w:rPr>
-        <w:t xml:space="preserve">) </w:t>
-      </w:r>
-      <w:r>
-        <w:rPr>
-          <w:rStyle w:val="OperatorTok"/>
-        </w:rPr>
-        <w:t xml:space="preserve">%&gt;%</w:t>
-      </w:r>
-      <w:r>
-        <w:rPr>
-          <w:rStyle w:val="StringTok"/>
-        </w:rPr>
-        <w:t xml:space="preserve"> </w:t>
-      </w:r>
-      <w:r>
-        <w:br w:type="textWrapping"/>
-      </w:r>
-      <w:r>
-        <w:rPr>
-          <w:rStyle w:val="StringTok"/>
-        </w:rPr>
-        <w:t xml:space="preserve">  </w:t>
-      </w:r>
-      <w:r>
-        <w:rPr>
-          <w:rStyle w:val="KeywordTok"/>
-        </w:rPr>
-        <w:t xml:space="preserve">select</w:t>
-      </w:r>
-      <w:r>
-        <w:rPr>
-          <w:rStyle w:val="NormalTok"/>
-        </w:rPr>
-        <w:t xml:space="preserve">(</w:t>
-      </w:r>
-      <w:r>
-        <w:rPr>
-          <w:rStyle w:val="StringTok"/>
-        </w:rPr>
-        <w:t xml:space="preserve">"field"</w:t>
-      </w:r>
-      <w:r>
-        <w:rPr>
-          <w:rStyle w:val="NormalTok"/>
-        </w:rPr>
-        <w:t xml:space="preserve">, </w:t>
-      </w:r>
-      <w:r>
-        <w:rPr>
-          <w:rStyle w:val="StringTok"/>
-        </w:rPr>
-        <w:t xml:space="preserve">"sex"</w:t>
-      </w:r>
-      <w:r>
-        <w:rPr>
-          <w:rStyle w:val="NormalTok"/>
-        </w:rPr>
-        <w:t xml:space="preserve">, </w:t>
-      </w:r>
-      <w:r>
-        <w:rPr>
-          <w:rStyle w:val="StringTok"/>
-        </w:rPr>
-        <w:t xml:space="preserve">"year"</w:t>
-      </w:r>
-      <w:r>
-        <w:rPr>
-          <w:rStyle w:val="NormalTok"/>
-        </w:rPr>
-        <w:t xml:space="preserve">, </w:t>
-      </w:r>
-      <w:r>
-        <w:rPr>
-          <w:rStyle w:val="StringTok"/>
-        </w:rPr>
-        <w:t xml:space="preserve">"number"</w:t>
-      </w:r>
-      <w:r>
-        <w:rPr>
-          <w:rStyle w:val="NormalTok"/>
-        </w:rPr>
-        <w:t xml:space="preserve">, </w:t>
-      </w:r>
-      <w:r>
-        <w:rPr>
-          <w:rStyle w:val="StringTok"/>
-        </w:rPr>
-        <w:t xml:space="preserve">"percent"</w:t>
-      </w:r>
-      <w:r>
-        <w:rPr>
-          <w:rStyle w:val="NormalTok"/>
-        </w:rPr>
-        <w:t xml:space="preserve">)</w:t>
-      </w:r>
-      <w:r>
-        <w:br w:type="textWrapping"/>
-      </w:r>
-      <w:r>
-        <w:br w:type="textWrapping"/>
-      </w:r>
-      <w:r>
-        <w:rPr>
-          <w:rStyle w:val="NormalTok"/>
-        </w:rPr>
-        <w:t xml:space="preserve">phd_prop &lt;-</w:t>
-      </w:r>
-      <w:r>
-        <w:rPr>
-          <w:rStyle w:val="StringTok"/>
-        </w:rPr>
-        <w:t xml:space="preserve"> </w:t>
-      </w:r>
-      <w:r>
-        <w:rPr>
-          <w:rStyle w:val="NormalTok"/>
-        </w:rPr>
-        <w:t xml:space="preserve">ac_phd </w:t>
-      </w:r>
-      <w:r>
-        <w:rPr>
-          <w:rStyle w:val="OperatorTok"/>
-        </w:rPr>
-        <w:t xml:space="preserve">%&gt;%</w:t>
-      </w:r>
-      <w:r>
-        <w:rPr>
-          <w:rStyle w:val="StringTok"/>
-        </w:rPr>
-        <w:t xml:space="preserve"> </w:t>
-      </w:r>
-      <w:r>
-        <w:br w:type="textWrapping"/>
-      </w:r>
-      <w:r>
-        <w:rPr>
-          <w:rStyle w:val="StringTok"/>
-        </w:rPr>
-        <w:t xml:space="preserve">  </w:t>
-      </w:r>
-      <w:r>
-        <w:rPr>
-          <w:rStyle w:val="KeywordTok"/>
-        </w:rPr>
-        <w:t xml:space="preserve">select</w:t>
-      </w:r>
-      <w:r>
-        <w:rPr>
-          <w:rStyle w:val="NormalTok"/>
-        </w:rPr>
-        <w:t xml:space="preserve">(</w:t>
-      </w:r>
-      <w:r>
-        <w:rPr>
-          <w:rStyle w:val="StringTok"/>
-        </w:rPr>
-        <w:t xml:space="preserve">"field"</w:t>
-      </w:r>
-      <w:r>
-        <w:rPr>
-          <w:rStyle w:val="NormalTok"/>
-        </w:rPr>
-        <w:t xml:space="preserve">, </w:t>
-      </w:r>
-      <w:r>
-        <w:rPr>
-          <w:rStyle w:val="StringTok"/>
-        </w:rPr>
-        <w:t xml:space="preserve">"year"</w:t>
-      </w:r>
-      <w:r>
-        <w:rPr>
-          <w:rStyle w:val="NormalTok"/>
-        </w:rPr>
-        <w:t xml:space="preserve">, </w:t>
-      </w:r>
-      <w:r>
-        <w:rPr>
-          <w:rStyle w:val="StringTok"/>
-        </w:rPr>
-        <w:t xml:space="preserve">"number"</w:t>
-      </w:r>
-      <w:r>
-        <w:rPr>
-          <w:rStyle w:val="NormalTok"/>
-        </w:rPr>
-        <w:t xml:space="preserve">) </w:t>
-      </w:r>
-      <w:r>
-        <w:br w:type="textWrapping"/>
-      </w:r>
-      <w:r>
-        <w:br w:type="textWrapping"/>
-      </w:r>
-      <w:r>
-        <w:rPr>
-          <w:rStyle w:val="NormalTok"/>
-        </w:rPr>
-        <w:t xml:space="preserve">phd_dcast &lt;-</w:t>
-      </w:r>
-      <w:r>
-        <w:rPr>
-          <w:rStyle w:val="StringTok"/>
-        </w:rPr>
-        <w:t xml:space="preserve"> </w:t>
-      </w:r>
-      <w:r>
-        <w:rPr>
-          <w:rStyle w:val="KeywordTok"/>
-        </w:rPr>
-        <w:t xml:space="preserve">dcast</w:t>
-      </w:r>
-      <w:r>
-        <w:rPr>
-          <w:rStyle w:val="NormalTok"/>
-        </w:rPr>
-        <w:t xml:space="preserve">(phd_prop, year</w:t>
-      </w:r>
-      <w:r>
-        <w:rPr>
-          <w:rStyle w:val="OperatorTok"/>
-        </w:rPr>
-        <w:t xml:space="preserve">~</w:t>
-      </w:r>
-      <w:r>
-        <w:rPr>
-          <w:rStyle w:val="NormalTok"/>
-        </w:rPr>
-        <w:t xml:space="preserve">field) </w:t>
-      </w:r>
-      <w:r>
-        <w:rPr>
-          <w:rStyle w:val="OperatorTok"/>
-        </w:rPr>
-        <w:t xml:space="preserve">%&gt;%</w:t>
-      </w:r>
-      <w:r>
-        <w:rPr>
-          <w:rStyle w:val="StringTok"/>
-        </w:rPr>
-        <w:t xml:space="preserve"> </w:t>
-      </w:r>
-      <w:r>
-        <w:br w:type="textWrapping"/>
-      </w:r>
-      <w:r>
-        <w:rPr>
-          <w:rStyle w:val="StringTok"/>
-        </w:rPr>
-        <w:t xml:space="preserve">  </w:t>
-      </w:r>
-      <w:r>
-        <w:rPr>
-          <w:rStyle w:val="KeywordTok"/>
-        </w:rPr>
-        <w:t xml:space="preserve">select</w:t>
-      </w:r>
-      <w:r>
-        <w:rPr>
-          <w:rStyle w:val="NormalTok"/>
-        </w:rPr>
-        <w:t xml:space="preserve">(</w:t>
-      </w:r>
-      <w:r>
-        <w:rPr>
-          <w:rStyle w:val="OperatorTok"/>
-        </w:rPr>
-        <w:t xml:space="preserve">-</w:t>
-      </w:r>
-      <w:r>
-        <w:rPr>
-          <w:rStyle w:val="NormalTok"/>
-        </w:rPr>
-        <w:t xml:space="preserve">year)</w:t>
+          <w:rStyle w:val="VerbatimChar"/>
+        </w:rPr>
+        <w:t xml:space="preserve">## </w:t>
+      </w:r>
+      <w:r>
+        <w:br w:type="textWrapping"/>
+      </w:r>
+      <w:r>
+        <w:rPr>
+          <w:rStyle w:val="VerbatimChar"/>
+        </w:rPr>
+        <w:t xml:space="preserve">##  Pearson's product-moment correlation</w:t>
+      </w:r>
+      <w:r>
+        <w:br w:type="textWrapping"/>
+      </w:r>
+      <w:r>
+        <w:rPr>
+          <w:rStyle w:val="VerbatimChar"/>
+        </w:rPr>
+        <w:t xml:space="preserve">## </w:t>
+      </w:r>
+      <w:r>
+        <w:br w:type="textWrapping"/>
+      </w:r>
+      <w:r>
+        <w:rPr>
+          <w:rStyle w:val="VerbatimChar"/>
+        </w:rPr>
+        <w:t xml:space="preserve">## data:  enrollment$Year and enrollment$Total_Females</w:t>
+      </w:r>
+      <w:r>
+        <w:br w:type="textWrapping"/>
+      </w:r>
+      <w:r>
+        <w:rPr>
+          <w:rStyle w:val="VerbatimChar"/>
+        </w:rPr>
+        <w:t xml:space="preserve">## t = 51.659, df = 47, p-value &lt; 2.2e-16</w:t>
+      </w:r>
+      <w:r>
+        <w:br w:type="textWrapping"/>
+      </w:r>
+      <w:r>
+        <w:rPr>
+          <w:rStyle w:val="VerbatimChar"/>
+        </w:rPr>
+        <w:t xml:space="preserve">## alternative hypothesis: true correlation is not equal to 0</w:t>
+      </w:r>
+      <w:r>
+        <w:br w:type="textWrapping"/>
+      </w:r>
+      <w:r>
+        <w:rPr>
+          <w:rStyle w:val="VerbatimChar"/>
+        </w:rPr>
+        <w:t xml:space="preserve">## 95 percent confidence interval:</w:t>
+      </w:r>
+      <w:r>
+        <w:br w:type="textWrapping"/>
+      </w:r>
+      <w:r>
+        <w:rPr>
+          <w:rStyle w:val="VerbatimChar"/>
+        </w:rPr>
+        <w:t xml:space="preserve">##  0.9845609 0.9951144</w:t>
+      </w:r>
+      <w:r>
+        <w:br w:type="textWrapping"/>
+      </w:r>
+      <w:r>
+        <w:rPr>
+          <w:rStyle w:val="VerbatimChar"/>
+        </w:rPr>
+        <w:t xml:space="preserve">## sample estimates:</w:t>
+      </w:r>
+      <w:r>
+        <w:br w:type="textWrapping"/>
+      </w:r>
+      <w:r>
+        <w:rPr>
+          <w:rStyle w:val="VerbatimChar"/>
+        </w:rPr>
+        <w:t xml:space="preserve">##       cor </w:t>
+      </w:r>
+      <w:r>
+        <w:br w:type="textWrapping"/>
+      </w:r>
+      <w:r>
+        <w:rPr>
+          <w:rStyle w:val="VerbatimChar"/>
+        </w:rPr>
+        <w:t xml:space="preserve">## 0.9913086</w:t>
+      </w:r>
+    </w:p>
+    <w:p>
+      <w:pPr>
+        <w:pStyle w:val="Heading2"/>
+      </w:pPr>
+      <w:bookmarkStart w:id="34" w:name="part-2"/>
+      <w:bookmarkEnd w:id="34"/>
+      <w:r>
+        <w:t xml:space="preserve">Part 2</w:t>
       </w:r>
     </w:p>
     <w:p>
@@ -12618,9 +12059,48 @@
       </w:pPr>
       <w:r>
         <w:rPr>
-          <w:rStyle w:val="VerbatimChar"/>
-        </w:rPr>
-        <w:t xml:space="preserve">## Using number as value column: use value.var to override.</w:t>
+          <w:rStyle w:val="CommentTok"/>
+        </w:rPr>
+        <w:t xml:space="preserve">#read csv file</w:t>
+      </w:r>
+      <w:r>
+        <w:br w:type="textWrapping"/>
+      </w:r>
+      <w:r>
+        <w:rPr>
+          <w:rStyle w:val="NormalTok"/>
+        </w:rPr>
+        <w:t xml:space="preserve">phd &lt;-</w:t>
+      </w:r>
+      <w:r>
+        <w:rPr>
+          <w:rStyle w:val="StringTok"/>
+        </w:rPr>
+        <w:t xml:space="preserve"> </w:t>
+      </w:r>
+      <w:r>
+        <w:rPr>
+          <w:rStyle w:val="KeywordTok"/>
+        </w:rPr>
+        <w:t xml:space="preserve">read_csv</w:t>
+      </w:r>
+      <w:r>
+        <w:rPr>
+          <w:rStyle w:val="NormalTok"/>
+        </w:rPr>
+        <w:t xml:space="preserve">(</w:t>
+      </w:r>
+      <w:r>
+        <w:rPr>
+          <w:rStyle w:val="StringTok"/>
+        </w:rPr>
+        <w:t xml:space="preserve">"phd.csv"</w:t>
+      </w:r>
+      <w:r>
+        <w:rPr>
+          <w:rStyle w:val="NormalTok"/>
+        </w:rPr>
+        <w:t xml:space="preserve">) </w:t>
       </w:r>
     </w:p>
     <w:p>
@@ -12629,162 +12109,81 @@
       </w:pPr>
       <w:r>
         <w:rPr>
-          <w:rStyle w:val="KeywordTok"/>
-        </w:rPr>
-        <w:t xml:space="preserve">rownames</w:t>
-      </w:r>
-      <w:r>
-        <w:rPr>
-          <w:rStyle w:val="NormalTok"/>
-        </w:rPr>
-        <w:t xml:space="preserve">(phd_dcast) &lt;-</w:t>
-      </w:r>
-      <w:r>
-        <w:rPr>
-          <w:rStyle w:val="StringTok"/>
-        </w:rPr>
-        <w:t xml:space="preserve"> </w:t>
-      </w:r>
-      <w:r>
-        <w:rPr>
-          <w:rStyle w:val="KeywordTok"/>
-        </w:rPr>
-        <w:t xml:space="preserve">c</w:t>
-      </w:r>
-      <w:r>
-        <w:rPr>
-          <w:rStyle w:val="NormalTok"/>
-        </w:rPr>
-        <w:t xml:space="preserve">(</w:t>
-      </w:r>
-      <w:r>
-        <w:rPr>
-          <w:rStyle w:val="StringTok"/>
-        </w:rPr>
-        <w:t xml:space="preserve">"1985"</w:t>
-      </w:r>
-      <w:r>
-        <w:rPr>
-          <w:rStyle w:val="NormalTok"/>
-        </w:rPr>
-        <w:t xml:space="preserve">, </w:t>
-      </w:r>
-      <w:r>
-        <w:rPr>
-          <w:rStyle w:val="StringTok"/>
-        </w:rPr>
-        <w:t xml:space="preserve">"2000"</w:t>
-      </w:r>
-      <w:r>
-        <w:rPr>
-          <w:rStyle w:val="NormalTok"/>
-        </w:rPr>
-        <w:t xml:space="preserve">, </w:t>
-      </w:r>
-      <w:r>
-        <w:rPr>
-          <w:rStyle w:val="StringTok"/>
-        </w:rPr>
-        <w:t xml:space="preserve">"2015"</w:t>
-      </w:r>
-      <w:r>
-        <w:rPr>
-          <w:rStyle w:val="NormalTok"/>
-        </w:rPr>
-        <w:t xml:space="preserve">)</w:t>
-      </w:r>
-      <w:r>
-        <w:br w:type="textWrapping"/>
-      </w:r>
-      <w:r>
-        <w:br w:type="textWrapping"/>
-      </w:r>
-      <w:r>
-        <w:rPr>
-          <w:rStyle w:val="NormalTok"/>
-        </w:rPr>
-        <w:t xml:space="preserve">phd_proptable &lt;-</w:t>
-      </w:r>
-      <w:r>
-        <w:rPr>
-          <w:rStyle w:val="StringTok"/>
-        </w:rPr>
-        <w:t xml:space="preserve"> </w:t>
-      </w:r>
-      <w:r>
-        <w:rPr>
-          <w:rStyle w:val="KeywordTok"/>
-        </w:rPr>
-        <w:t xml:space="preserve">prop.table</w:t>
-      </w:r>
-      <w:r>
-        <w:rPr>
-          <w:rStyle w:val="NormalTok"/>
-        </w:rPr>
-        <w:t xml:space="preserve">(</w:t>
-      </w:r>
-      <w:r>
-        <w:rPr>
-          <w:rStyle w:val="KeywordTok"/>
-        </w:rPr>
-        <w:t xml:space="preserve">as.matrix</w:t>
-      </w:r>
-      <w:r>
-        <w:rPr>
-          <w:rStyle w:val="NormalTok"/>
-        </w:rPr>
-        <w:t xml:space="preserve">(phd_dcast),</w:t>
-      </w:r>
-      <w:r>
-        <w:rPr>
-          <w:rStyle w:val="DecValTok"/>
-        </w:rPr>
-        <w:t xml:space="preserve">1</w:t>
-      </w:r>
-      <w:r>
-        <w:rPr>
-          <w:rStyle w:val="NormalTok"/>
-        </w:rPr>
-        <w:t xml:space="preserve">)</w:t>
-      </w:r>
-      <w:r>
-        <w:br w:type="textWrapping"/>
-      </w:r>
-      <w:r>
-        <w:br w:type="textWrapping"/>
-      </w:r>
-      <w:r>
-        <w:rPr>
-          <w:rStyle w:val="NormalTok"/>
-        </w:rPr>
-        <w:t xml:space="preserve">female_phd_x2 &lt;-</w:t>
-      </w:r>
-      <w:r>
-        <w:rPr>
-          <w:rStyle w:val="StringTok"/>
-        </w:rPr>
-        <w:t xml:space="preserve"> </w:t>
-      </w:r>
-      <w:r>
-        <w:rPr>
-          <w:rStyle w:val="KeywordTok"/>
-        </w:rPr>
-        <w:t xml:space="preserve">chisq.test</w:t>
-      </w:r>
-      <w:r>
-        <w:rPr>
-          <w:rStyle w:val="NormalTok"/>
-        </w:rPr>
-        <w:t xml:space="preserve">(phd_dcast)</w:t>
-      </w:r>
-      <w:r>
-        <w:br w:type="textWrapping"/>
-      </w:r>
-      <w:r>
-        <w:rPr>
-          <w:rStyle w:val="NormalTok"/>
-        </w:rPr>
-        <w:t xml:space="preserve">female_phd_x2</w:t>
+          <w:rStyle w:val="VerbatimChar"/>
+        </w:rPr>
+        <w:t xml:space="preserve">## Parsed with column specification:</w:t>
+      </w:r>
+      <w:r>
+        <w:br w:type="textWrapping"/>
+      </w:r>
+      <w:r>
+        <w:rPr>
+          <w:rStyle w:val="VerbatimChar"/>
+        </w:rPr>
+        <w:t xml:space="preserve">## cols(</w:t>
+      </w:r>
+      <w:r>
+        <w:br w:type="textWrapping"/>
+      </w:r>
+      <w:r>
+        <w:rPr>
+          <w:rStyle w:val="VerbatimChar"/>
+        </w:rPr>
+        <w:t xml:space="preserve">##   `Field of Study` = col_character(),</w:t>
+      </w:r>
+      <w:r>
+        <w:br w:type="textWrapping"/>
+      </w:r>
+      <w:r>
+        <w:rPr>
+          <w:rStyle w:val="VerbatimChar"/>
+        </w:rPr>
+        <w:t xml:space="preserve">##   field = col_character(),</w:t>
+      </w:r>
+      <w:r>
+        <w:br w:type="textWrapping"/>
+      </w:r>
+      <w:r>
+        <w:rPr>
+          <w:rStyle w:val="VerbatimChar"/>
+        </w:rPr>
+        <w:t xml:space="preserve">##   sex = col_character(),</w:t>
+      </w:r>
+      <w:r>
+        <w:br w:type="textWrapping"/>
+      </w:r>
+      <w:r>
+        <w:rPr>
+          <w:rStyle w:val="VerbatimChar"/>
+        </w:rPr>
+        <w:t xml:space="preserve">##   year = col_integer(),</w:t>
+      </w:r>
+      <w:r>
+        <w:br w:type="textWrapping"/>
+      </w:r>
+      <w:r>
+        <w:rPr>
+          <w:rStyle w:val="VerbatimChar"/>
+        </w:rPr>
+        <w:t xml:space="preserve">##   number = col_number(),</w:t>
+      </w:r>
+      <w:r>
+        <w:br w:type="textWrapping"/>
+      </w:r>
+      <w:r>
+        <w:rPr>
+          <w:rStyle w:val="VerbatimChar"/>
+        </w:rPr>
+        <w:t xml:space="preserve">##   percent = col_double()</w:t>
+      </w:r>
+      <w:r>
+        <w:br w:type="textWrapping"/>
+      </w:r>
+      <w:r>
+        <w:rPr>
+          <w:rStyle w:val="VerbatimChar"/>
+        </w:rPr>
+        <w:t xml:space="preserve">## )</w:t>
       </w:r>
     </w:p>
     <w:p>
@@ -12793,6 +12192,951 @@
       </w:pPr>
       <w:r>
         <w:rPr>
+          <w:rStyle w:val="NormalTok"/>
+        </w:rPr>
+        <w:t xml:space="preserve">ac_phd &lt;-</w:t>
+      </w:r>
+      <w:r>
+        <w:rPr>
+          <w:rStyle w:val="StringTok"/>
+        </w:rPr>
+        <w:t xml:space="preserve"> </w:t>
+      </w:r>
+      <w:r>
+        <w:rPr>
+          <w:rStyle w:val="NormalTok"/>
+        </w:rPr>
+        <w:t xml:space="preserve">phd </w:t>
+      </w:r>
+      <w:r>
+        <w:rPr>
+          <w:rStyle w:val="OperatorTok"/>
+        </w:rPr>
+        <w:t xml:space="preserve">%&gt;%</w:t>
+      </w:r>
+      <w:r>
+        <w:rPr>
+          <w:rStyle w:val="StringTok"/>
+        </w:rPr>
+        <w:t xml:space="preserve"> </w:t>
+      </w:r>
+      <w:r>
+        <w:br w:type="textWrapping"/>
+      </w:r>
+      <w:r>
+        <w:rPr>
+          <w:rStyle w:val="StringTok"/>
+        </w:rPr>
+        <w:t xml:space="preserve">  </w:t>
+      </w:r>
+      <w:r>
+        <w:rPr>
+          <w:rStyle w:val="KeywordTok"/>
+        </w:rPr>
+        <w:t xml:space="preserve">filter</w:t>
+      </w:r>
+      <w:r>
+        <w:rPr>
+          <w:rStyle w:val="NormalTok"/>
+        </w:rPr>
+        <w:t xml:space="preserve">(sex </w:t>
+      </w:r>
+      <w:r>
+        <w:rPr>
+          <w:rStyle w:val="OperatorTok"/>
+        </w:rPr>
+        <w:t xml:space="preserve">==</w:t>
+      </w:r>
+      <w:r>
+        <w:rPr>
+          <w:rStyle w:val="StringTok"/>
+        </w:rPr>
+        <w:t xml:space="preserve"> "female"</w:t>
+      </w:r>
+      <w:r>
+        <w:rPr>
+          <w:rStyle w:val="NormalTok"/>
+        </w:rPr>
+        <w:t xml:space="preserve">) </w:t>
+      </w:r>
+      <w:r>
+        <w:rPr>
+          <w:rStyle w:val="OperatorTok"/>
+        </w:rPr>
+        <w:t xml:space="preserve">%&gt;%</w:t>
+      </w:r>
+      <w:r>
+        <w:rPr>
+          <w:rStyle w:val="StringTok"/>
+        </w:rPr>
+        <w:t xml:space="preserve"> </w:t>
+      </w:r>
+      <w:r>
+        <w:br w:type="textWrapping"/>
+      </w:r>
+      <w:r>
+        <w:rPr>
+          <w:rStyle w:val="StringTok"/>
+        </w:rPr>
+        <w:t xml:space="preserve">  </w:t>
+      </w:r>
+      <w:r>
+        <w:rPr>
+          <w:rStyle w:val="KeywordTok"/>
+        </w:rPr>
+        <w:t xml:space="preserve">filter</w:t>
+      </w:r>
+      <w:r>
+        <w:rPr>
+          <w:rStyle w:val="NormalTok"/>
+        </w:rPr>
+        <w:t xml:space="preserve">(year </w:t>
+      </w:r>
+      <w:r>
+        <w:rPr>
+          <w:rStyle w:val="OperatorTok"/>
+        </w:rPr>
+        <w:t xml:space="preserve">!=</w:t>
+      </w:r>
+      <w:r>
+        <w:rPr>
+          <w:rStyle w:val="StringTok"/>
+        </w:rPr>
+        <w:t xml:space="preserve"> "1990"</w:t>
+      </w:r>
+      <w:r>
+        <w:rPr>
+          <w:rStyle w:val="NormalTok"/>
+        </w:rPr>
+        <w:t xml:space="preserve">) </w:t>
+      </w:r>
+      <w:r>
+        <w:rPr>
+          <w:rStyle w:val="OperatorTok"/>
+        </w:rPr>
+        <w:t xml:space="preserve">%&gt;%</w:t>
+      </w:r>
+      <w:r>
+        <w:rPr>
+          <w:rStyle w:val="StringTok"/>
+        </w:rPr>
+        <w:t xml:space="preserve"> </w:t>
+      </w:r>
+      <w:r>
+        <w:br w:type="textWrapping"/>
+      </w:r>
+      <w:r>
+        <w:rPr>
+          <w:rStyle w:val="StringTok"/>
+        </w:rPr>
+        <w:t xml:space="preserve">  </w:t>
+      </w:r>
+      <w:r>
+        <w:rPr>
+          <w:rStyle w:val="KeywordTok"/>
+        </w:rPr>
+        <w:t xml:space="preserve">filter</w:t>
+      </w:r>
+      <w:r>
+        <w:rPr>
+          <w:rStyle w:val="NormalTok"/>
+        </w:rPr>
+        <w:t xml:space="preserve">(year </w:t>
+      </w:r>
+      <w:r>
+        <w:rPr>
+          <w:rStyle w:val="OperatorTok"/>
+        </w:rPr>
+        <w:t xml:space="preserve">!=</w:t>
+      </w:r>
+      <w:r>
+        <w:rPr>
+          <w:rStyle w:val="StringTok"/>
+        </w:rPr>
+        <w:t xml:space="preserve"> "1995"</w:t>
+      </w:r>
+      <w:r>
+        <w:rPr>
+          <w:rStyle w:val="NormalTok"/>
+        </w:rPr>
+        <w:t xml:space="preserve">) </w:t>
+      </w:r>
+      <w:r>
+        <w:rPr>
+          <w:rStyle w:val="OperatorTok"/>
+        </w:rPr>
+        <w:t xml:space="preserve">%&gt;%</w:t>
+      </w:r>
+      <w:r>
+        <w:br w:type="textWrapping"/>
+      </w:r>
+      <w:r>
+        <w:rPr>
+          <w:rStyle w:val="StringTok"/>
+        </w:rPr>
+        <w:t xml:space="preserve">  </w:t>
+      </w:r>
+      <w:r>
+        <w:rPr>
+          <w:rStyle w:val="KeywordTok"/>
+        </w:rPr>
+        <w:t xml:space="preserve">filter</w:t>
+      </w:r>
+      <w:r>
+        <w:rPr>
+          <w:rStyle w:val="NormalTok"/>
+        </w:rPr>
+        <w:t xml:space="preserve">(year </w:t>
+      </w:r>
+      <w:r>
+        <w:rPr>
+          <w:rStyle w:val="OperatorTok"/>
+        </w:rPr>
+        <w:t xml:space="preserve">!=</w:t>
+      </w:r>
+      <w:r>
+        <w:rPr>
+          <w:rStyle w:val="StringTok"/>
+        </w:rPr>
+        <w:t xml:space="preserve"> "2005"</w:t>
+      </w:r>
+      <w:r>
+        <w:rPr>
+          <w:rStyle w:val="NormalTok"/>
+        </w:rPr>
+        <w:t xml:space="preserve">) </w:t>
+      </w:r>
+      <w:r>
+        <w:rPr>
+          <w:rStyle w:val="OperatorTok"/>
+        </w:rPr>
+        <w:t xml:space="preserve">%&gt;%</w:t>
+      </w:r>
+      <w:r>
+        <w:rPr>
+          <w:rStyle w:val="StringTok"/>
+        </w:rPr>
+        <w:t xml:space="preserve"> </w:t>
+      </w:r>
+      <w:r>
+        <w:br w:type="textWrapping"/>
+      </w:r>
+      <w:r>
+        <w:rPr>
+          <w:rStyle w:val="StringTok"/>
+        </w:rPr>
+        <w:t xml:space="preserve">  </w:t>
+      </w:r>
+      <w:r>
+        <w:rPr>
+          <w:rStyle w:val="KeywordTok"/>
+        </w:rPr>
+        <w:t xml:space="preserve">filter</w:t>
+      </w:r>
+      <w:r>
+        <w:rPr>
+          <w:rStyle w:val="NormalTok"/>
+        </w:rPr>
+        <w:t xml:space="preserve">(year </w:t>
+      </w:r>
+      <w:r>
+        <w:rPr>
+          <w:rStyle w:val="OperatorTok"/>
+        </w:rPr>
+        <w:t xml:space="preserve">!=</w:t>
+      </w:r>
+      <w:r>
+        <w:rPr>
+          <w:rStyle w:val="StringTok"/>
+        </w:rPr>
+        <w:t xml:space="preserve"> "2010"</w:t>
+      </w:r>
+      <w:r>
+        <w:rPr>
+          <w:rStyle w:val="NormalTok"/>
+        </w:rPr>
+        <w:t xml:space="preserve">) </w:t>
+      </w:r>
+      <w:r>
+        <w:rPr>
+          <w:rStyle w:val="OperatorTok"/>
+        </w:rPr>
+        <w:t xml:space="preserve">%&gt;%</w:t>
+      </w:r>
+      <w:r>
+        <w:br w:type="textWrapping"/>
+      </w:r>
+      <w:r>
+        <w:rPr>
+          <w:rStyle w:val="StringTok"/>
+        </w:rPr>
+        <w:t xml:space="preserve">  </w:t>
+      </w:r>
+      <w:r>
+        <w:rPr>
+          <w:rStyle w:val="KeywordTok"/>
+        </w:rPr>
+        <w:t xml:space="preserve">filter</w:t>
+      </w:r>
+      <w:r>
+        <w:rPr>
+          <w:rStyle w:val="NormalTok"/>
+        </w:rPr>
+        <w:t xml:space="preserve">(field </w:t>
+      </w:r>
+      <w:r>
+        <w:rPr>
+          <w:rStyle w:val="OperatorTok"/>
+        </w:rPr>
+        <w:t xml:space="preserve">!=</w:t>
+      </w:r>
+      <w:r>
+        <w:rPr>
+          <w:rStyle w:val="StringTok"/>
+        </w:rPr>
+        <w:t xml:space="preserve"> "all"</w:t>
+      </w:r>
+      <w:r>
+        <w:rPr>
+          <w:rStyle w:val="NormalTok"/>
+        </w:rPr>
+        <w:t xml:space="preserve">) </w:t>
+      </w:r>
+      <w:r>
+        <w:rPr>
+          <w:rStyle w:val="OperatorTok"/>
+        </w:rPr>
+        <w:t xml:space="preserve">%&gt;%</w:t>
+      </w:r>
+      <w:r>
+        <w:br w:type="textWrapping"/>
+      </w:r>
+      <w:r>
+        <w:rPr>
+          <w:rStyle w:val="StringTok"/>
+        </w:rPr>
+        <w:t xml:space="preserve">  </w:t>
+      </w:r>
+      <w:r>
+        <w:rPr>
+          <w:rStyle w:val="KeywordTok"/>
+        </w:rPr>
+        <w:t xml:space="preserve">filter</w:t>
+      </w:r>
+      <w:r>
+        <w:rPr>
+          <w:rStyle w:val="NormalTok"/>
+        </w:rPr>
+        <w:t xml:space="preserve">(field </w:t>
+      </w:r>
+      <w:r>
+        <w:rPr>
+          <w:rStyle w:val="OperatorTok"/>
+        </w:rPr>
+        <w:t xml:space="preserve">!=</w:t>
+      </w:r>
+      <w:r>
+        <w:rPr>
+          <w:rStyle w:val="StringTok"/>
+        </w:rPr>
+        <w:t xml:space="preserve"> "lifesci"</w:t>
+      </w:r>
+      <w:r>
+        <w:rPr>
+          <w:rStyle w:val="NormalTok"/>
+        </w:rPr>
+        <w:t xml:space="preserve">) </w:t>
+      </w:r>
+      <w:r>
+        <w:rPr>
+          <w:rStyle w:val="OperatorTok"/>
+        </w:rPr>
+        <w:t xml:space="preserve">%&gt;%</w:t>
+      </w:r>
+      <w:r>
+        <w:br w:type="textWrapping"/>
+      </w:r>
+      <w:r>
+        <w:rPr>
+          <w:rStyle w:val="StringTok"/>
+        </w:rPr>
+        <w:t xml:space="preserve">  </w:t>
+      </w:r>
+      <w:r>
+        <w:rPr>
+          <w:rStyle w:val="KeywordTok"/>
+        </w:rPr>
+        <w:t xml:space="preserve">filter</w:t>
+      </w:r>
+      <w:r>
+        <w:rPr>
+          <w:rStyle w:val="NormalTok"/>
+        </w:rPr>
+        <w:t xml:space="preserve">(field </w:t>
+      </w:r>
+      <w:r>
+        <w:rPr>
+          <w:rStyle w:val="OperatorTok"/>
+        </w:rPr>
+        <w:t xml:space="preserve">!=</w:t>
+      </w:r>
+      <w:r>
+        <w:rPr>
+          <w:rStyle w:val="StringTok"/>
+        </w:rPr>
+        <w:t xml:space="preserve"> "mathcomp"</w:t>
+      </w:r>
+      <w:r>
+        <w:rPr>
+          <w:rStyle w:val="NormalTok"/>
+        </w:rPr>
+        <w:t xml:space="preserve">) </w:t>
+      </w:r>
+      <w:r>
+        <w:rPr>
+          <w:rStyle w:val="OperatorTok"/>
+        </w:rPr>
+        <w:t xml:space="preserve">%&gt;%</w:t>
+      </w:r>
+      <w:r>
+        <w:br w:type="textWrapping"/>
+      </w:r>
+      <w:r>
+        <w:rPr>
+          <w:rStyle w:val="StringTok"/>
+        </w:rPr>
+        <w:t xml:space="preserve">  </w:t>
+      </w:r>
+      <w:r>
+        <w:rPr>
+          <w:rStyle w:val="KeywordTok"/>
+        </w:rPr>
+        <w:t xml:space="preserve">filter</w:t>
+      </w:r>
+      <w:r>
+        <w:rPr>
+          <w:rStyle w:val="NormalTok"/>
+        </w:rPr>
+        <w:t xml:space="preserve">(field </w:t>
+      </w:r>
+      <w:r>
+        <w:rPr>
+          <w:rStyle w:val="OperatorTok"/>
+        </w:rPr>
+        <w:t xml:space="preserve">!=</w:t>
+      </w:r>
+      <w:r>
+        <w:rPr>
+          <w:rStyle w:val="StringTok"/>
+        </w:rPr>
+        <w:t xml:space="preserve"> "other"</w:t>
+      </w:r>
+      <w:r>
+        <w:rPr>
+          <w:rStyle w:val="NormalTok"/>
+        </w:rPr>
+        <w:t xml:space="preserve">) </w:t>
+      </w:r>
+      <w:r>
+        <w:rPr>
+          <w:rStyle w:val="OperatorTok"/>
+        </w:rPr>
+        <w:t xml:space="preserve">%&gt;%</w:t>
+      </w:r>
+      <w:r>
+        <w:br w:type="textWrapping"/>
+      </w:r>
+      <w:r>
+        <w:rPr>
+          <w:rStyle w:val="StringTok"/>
+        </w:rPr>
+        <w:t xml:space="preserve">  </w:t>
+      </w:r>
+      <w:r>
+        <w:rPr>
+          <w:rStyle w:val="KeywordTok"/>
+        </w:rPr>
+        <w:t xml:space="preserve">filter</w:t>
+      </w:r>
+      <w:r>
+        <w:rPr>
+          <w:rStyle w:val="NormalTok"/>
+        </w:rPr>
+        <w:t xml:space="preserve">(field </w:t>
+      </w:r>
+      <w:r>
+        <w:rPr>
+          <w:rStyle w:val="OperatorTok"/>
+        </w:rPr>
+        <w:t xml:space="preserve">!=</w:t>
+      </w:r>
+      <w:r>
+        <w:rPr>
+          <w:rStyle w:val="StringTok"/>
+        </w:rPr>
+        <w:t xml:space="preserve"> "psychsoc"</w:t>
+      </w:r>
+      <w:r>
+        <w:rPr>
+          <w:rStyle w:val="NormalTok"/>
+        </w:rPr>
+        <w:t xml:space="preserve">) </w:t>
+      </w:r>
+      <w:r>
+        <w:rPr>
+          <w:rStyle w:val="OperatorTok"/>
+        </w:rPr>
+        <w:t xml:space="preserve">%&gt;%</w:t>
+      </w:r>
+      <w:r>
+        <w:rPr>
+          <w:rStyle w:val="StringTok"/>
+        </w:rPr>
+        <w:t xml:space="preserve"> </w:t>
+      </w:r>
+      <w:r>
+        <w:br w:type="textWrapping"/>
+      </w:r>
+      <w:r>
+        <w:rPr>
+          <w:rStyle w:val="StringTok"/>
+        </w:rPr>
+        <w:t xml:space="preserve">  </w:t>
+      </w:r>
+      <w:r>
+        <w:rPr>
+          <w:rStyle w:val="KeywordTok"/>
+        </w:rPr>
+        <w:t xml:space="preserve">select</w:t>
+      </w:r>
+      <w:r>
+        <w:rPr>
+          <w:rStyle w:val="NormalTok"/>
+        </w:rPr>
+        <w:t xml:space="preserve">(</w:t>
+      </w:r>
+      <w:r>
+        <w:rPr>
+          <w:rStyle w:val="StringTok"/>
+        </w:rPr>
+        <w:t xml:space="preserve">"field"</w:t>
+      </w:r>
+      <w:r>
+        <w:rPr>
+          <w:rStyle w:val="NormalTok"/>
+        </w:rPr>
+        <w:t xml:space="preserve">, </w:t>
+      </w:r>
+      <w:r>
+        <w:rPr>
+          <w:rStyle w:val="StringTok"/>
+        </w:rPr>
+        <w:t xml:space="preserve">"sex"</w:t>
+      </w:r>
+      <w:r>
+        <w:rPr>
+          <w:rStyle w:val="NormalTok"/>
+        </w:rPr>
+        <w:t xml:space="preserve">, </w:t>
+      </w:r>
+      <w:r>
+        <w:rPr>
+          <w:rStyle w:val="StringTok"/>
+        </w:rPr>
+        <w:t xml:space="preserve">"year"</w:t>
+      </w:r>
+      <w:r>
+        <w:rPr>
+          <w:rStyle w:val="NormalTok"/>
+        </w:rPr>
+        <w:t xml:space="preserve">, </w:t>
+      </w:r>
+      <w:r>
+        <w:rPr>
+          <w:rStyle w:val="StringTok"/>
+        </w:rPr>
+        <w:t xml:space="preserve">"number"</w:t>
+      </w:r>
+      <w:r>
+        <w:rPr>
+          <w:rStyle w:val="NormalTok"/>
+        </w:rPr>
+        <w:t xml:space="preserve">, </w:t>
+      </w:r>
+      <w:r>
+        <w:rPr>
+          <w:rStyle w:val="StringTok"/>
+        </w:rPr>
+        <w:t xml:space="preserve">"percent"</w:t>
+      </w:r>
+      <w:r>
+        <w:rPr>
+          <w:rStyle w:val="NormalTok"/>
+        </w:rPr>
+        <w:t xml:space="preserve">)</w:t>
+      </w:r>
+      <w:r>
+        <w:br w:type="textWrapping"/>
+      </w:r>
+      <w:r>
+        <w:br w:type="textWrapping"/>
+      </w:r>
+      <w:r>
+        <w:rPr>
+          <w:rStyle w:val="NormalTok"/>
+        </w:rPr>
+        <w:t xml:space="preserve">phd_prop &lt;-</w:t>
+      </w:r>
+      <w:r>
+        <w:rPr>
+          <w:rStyle w:val="StringTok"/>
+        </w:rPr>
+        <w:t xml:space="preserve"> </w:t>
+      </w:r>
+      <w:r>
+        <w:rPr>
+          <w:rStyle w:val="NormalTok"/>
+        </w:rPr>
+        <w:t xml:space="preserve">ac_phd </w:t>
+      </w:r>
+      <w:r>
+        <w:rPr>
+          <w:rStyle w:val="OperatorTok"/>
+        </w:rPr>
+        <w:t xml:space="preserve">%&gt;%</w:t>
+      </w:r>
+      <w:r>
+        <w:rPr>
+          <w:rStyle w:val="StringTok"/>
+        </w:rPr>
+        <w:t xml:space="preserve"> </w:t>
+      </w:r>
+      <w:r>
+        <w:br w:type="textWrapping"/>
+      </w:r>
+      <w:r>
+        <w:rPr>
+          <w:rStyle w:val="StringTok"/>
+        </w:rPr>
+        <w:t xml:space="preserve">  </w:t>
+      </w:r>
+      <w:r>
+        <w:rPr>
+          <w:rStyle w:val="KeywordTok"/>
+        </w:rPr>
+        <w:t xml:space="preserve">select</w:t>
+      </w:r>
+      <w:r>
+        <w:rPr>
+          <w:rStyle w:val="NormalTok"/>
+        </w:rPr>
+        <w:t xml:space="preserve">(</w:t>
+      </w:r>
+      <w:r>
+        <w:rPr>
+          <w:rStyle w:val="StringTok"/>
+        </w:rPr>
+        <w:t xml:space="preserve">"field"</w:t>
+      </w:r>
+      <w:r>
+        <w:rPr>
+          <w:rStyle w:val="NormalTok"/>
+        </w:rPr>
+        <w:t xml:space="preserve">, </w:t>
+      </w:r>
+      <w:r>
+        <w:rPr>
+          <w:rStyle w:val="StringTok"/>
+        </w:rPr>
+        <w:t xml:space="preserve">"year"</w:t>
+      </w:r>
+      <w:r>
+        <w:rPr>
+          <w:rStyle w:val="NormalTok"/>
+        </w:rPr>
+        <w:t xml:space="preserve">, </w:t>
+      </w:r>
+      <w:r>
+        <w:rPr>
+          <w:rStyle w:val="StringTok"/>
+        </w:rPr>
+        <w:t xml:space="preserve">"number"</w:t>
+      </w:r>
+      <w:r>
+        <w:rPr>
+          <w:rStyle w:val="NormalTok"/>
+        </w:rPr>
+        <w:t xml:space="preserve">) </w:t>
+      </w:r>
+      <w:r>
+        <w:br w:type="textWrapping"/>
+      </w:r>
+      <w:r>
+        <w:br w:type="textWrapping"/>
+      </w:r>
+      <w:r>
+        <w:rPr>
+          <w:rStyle w:val="NormalTok"/>
+        </w:rPr>
+        <w:t xml:space="preserve">phd_dcast &lt;-</w:t>
+      </w:r>
+      <w:r>
+        <w:rPr>
+          <w:rStyle w:val="StringTok"/>
+        </w:rPr>
+        <w:t xml:space="preserve"> </w:t>
+      </w:r>
+      <w:r>
+        <w:rPr>
+          <w:rStyle w:val="KeywordTok"/>
+        </w:rPr>
+        <w:t xml:space="preserve">dcast</w:t>
+      </w:r>
+      <w:r>
+        <w:rPr>
+          <w:rStyle w:val="NormalTok"/>
+        </w:rPr>
+        <w:t xml:space="preserve">(phd_prop, year</w:t>
+      </w:r>
+      <w:r>
+        <w:rPr>
+          <w:rStyle w:val="OperatorTok"/>
+        </w:rPr>
+        <w:t xml:space="preserve">~</w:t>
+      </w:r>
+      <w:r>
+        <w:rPr>
+          <w:rStyle w:val="NormalTok"/>
+        </w:rPr>
+        <w:t xml:space="preserve">field) </w:t>
+      </w:r>
+      <w:r>
+        <w:rPr>
+          <w:rStyle w:val="OperatorTok"/>
+        </w:rPr>
+        <w:t xml:space="preserve">%&gt;%</w:t>
+      </w:r>
+      <w:r>
+        <w:rPr>
+          <w:rStyle w:val="StringTok"/>
+        </w:rPr>
+        <w:t xml:space="preserve"> </w:t>
+      </w:r>
+      <w:r>
+        <w:br w:type="textWrapping"/>
+      </w:r>
+      <w:r>
+        <w:rPr>
+          <w:rStyle w:val="StringTok"/>
+        </w:rPr>
+        <w:t xml:space="preserve">  </w:t>
+      </w:r>
+      <w:r>
+        <w:rPr>
+          <w:rStyle w:val="KeywordTok"/>
+        </w:rPr>
+        <w:t xml:space="preserve">select</w:t>
+      </w:r>
+      <w:r>
+        <w:rPr>
+          <w:rStyle w:val="NormalTok"/>
+        </w:rPr>
+        <w:t xml:space="preserve">(</w:t>
+      </w:r>
+      <w:r>
+        <w:rPr>
+          <w:rStyle w:val="OperatorTok"/>
+        </w:rPr>
+        <w:t xml:space="preserve">-</w:t>
+      </w:r>
+      <w:r>
+        <w:rPr>
+          <w:rStyle w:val="NormalTok"/>
+        </w:rPr>
+        <w:t xml:space="preserve">year)</w:t>
+      </w:r>
+    </w:p>
+    <w:p>
+      <w:pPr>
+        <w:pStyle w:val="SourceCode"/>
+      </w:pPr>
+      <w:r>
+        <w:rPr>
+          <w:rStyle w:val="VerbatimChar"/>
+        </w:rPr>
+        <w:t xml:space="preserve">## Using number as value column: use value.var to override.</w:t>
+      </w:r>
+    </w:p>
+    <w:p>
+      <w:pPr>
+        <w:pStyle w:val="SourceCode"/>
+      </w:pPr>
+      <w:r>
+        <w:rPr>
+          <w:rStyle w:val="KeywordTok"/>
+        </w:rPr>
+        <w:t xml:space="preserve">rownames</w:t>
+      </w:r>
+      <w:r>
+        <w:rPr>
+          <w:rStyle w:val="NormalTok"/>
+        </w:rPr>
+        <w:t xml:space="preserve">(phd_dcast) &lt;-</w:t>
+      </w:r>
+      <w:r>
+        <w:rPr>
+          <w:rStyle w:val="StringTok"/>
+        </w:rPr>
+        <w:t xml:space="preserve"> </w:t>
+      </w:r>
+      <w:r>
+        <w:rPr>
+          <w:rStyle w:val="KeywordTok"/>
+        </w:rPr>
+        <w:t xml:space="preserve">c</w:t>
+      </w:r>
+      <w:r>
+        <w:rPr>
+          <w:rStyle w:val="NormalTok"/>
+        </w:rPr>
+        <w:t xml:space="preserve">(</w:t>
+      </w:r>
+      <w:r>
+        <w:rPr>
+          <w:rStyle w:val="StringTok"/>
+        </w:rPr>
+        <w:t xml:space="preserve">"1985"</w:t>
+      </w:r>
+      <w:r>
+        <w:rPr>
+          <w:rStyle w:val="NormalTok"/>
+        </w:rPr>
+        <w:t xml:space="preserve">, </w:t>
+      </w:r>
+      <w:r>
+        <w:rPr>
+          <w:rStyle w:val="StringTok"/>
+        </w:rPr>
+        <w:t xml:space="preserve">"2000"</w:t>
+      </w:r>
+      <w:r>
+        <w:rPr>
+          <w:rStyle w:val="NormalTok"/>
+        </w:rPr>
+        <w:t xml:space="preserve">, </w:t>
+      </w:r>
+      <w:r>
+        <w:rPr>
+          <w:rStyle w:val="StringTok"/>
+        </w:rPr>
+        <w:t xml:space="preserve">"2015"</w:t>
+      </w:r>
+      <w:r>
+        <w:rPr>
+          <w:rStyle w:val="NormalTok"/>
+        </w:rPr>
+        <w:t xml:space="preserve">)</w:t>
+      </w:r>
+      <w:r>
+        <w:br w:type="textWrapping"/>
+      </w:r>
+      <w:r>
+        <w:br w:type="textWrapping"/>
+      </w:r>
+      <w:r>
+        <w:rPr>
+          <w:rStyle w:val="NormalTok"/>
+        </w:rPr>
+        <w:t xml:space="preserve">phd_proptable &lt;-</w:t>
+      </w:r>
+      <w:r>
+        <w:rPr>
+          <w:rStyle w:val="StringTok"/>
+        </w:rPr>
+        <w:t xml:space="preserve"> </w:t>
+      </w:r>
+      <w:r>
+        <w:rPr>
+          <w:rStyle w:val="KeywordTok"/>
+        </w:rPr>
+        <w:t xml:space="preserve">prop.table</w:t>
+      </w:r>
+      <w:r>
+        <w:rPr>
+          <w:rStyle w:val="NormalTok"/>
+        </w:rPr>
+        <w:t xml:space="preserve">(</w:t>
+      </w:r>
+      <w:r>
+        <w:rPr>
+          <w:rStyle w:val="KeywordTok"/>
+        </w:rPr>
+        <w:t xml:space="preserve">as.matrix</w:t>
+      </w:r>
+      <w:r>
+        <w:rPr>
+          <w:rStyle w:val="NormalTok"/>
+        </w:rPr>
+        <w:t xml:space="preserve">(phd_dcast),</w:t>
+      </w:r>
+      <w:r>
+        <w:rPr>
+          <w:rStyle w:val="DecValTok"/>
+        </w:rPr>
+        <w:t xml:space="preserve">1</w:t>
+      </w:r>
+      <w:r>
+        <w:rPr>
+          <w:rStyle w:val="NormalTok"/>
+        </w:rPr>
+        <w:t xml:space="preserve">)</w:t>
+      </w:r>
+      <w:r>
+        <w:br w:type="textWrapping"/>
+      </w:r>
+      <w:r>
+        <w:br w:type="textWrapping"/>
+      </w:r>
+      <w:r>
+        <w:rPr>
+          <w:rStyle w:val="NormalTok"/>
+        </w:rPr>
+        <w:t xml:space="preserve">female_phd_x2 &lt;-</w:t>
+      </w:r>
+      <w:r>
+        <w:rPr>
+          <w:rStyle w:val="StringTok"/>
+        </w:rPr>
+        <w:t xml:space="preserve"> </w:t>
+      </w:r>
+      <w:r>
+        <w:rPr>
+          <w:rStyle w:val="KeywordTok"/>
+        </w:rPr>
+        <w:t xml:space="preserve">chisq.test</w:t>
+      </w:r>
+      <w:r>
+        <w:rPr>
+          <w:rStyle w:val="NormalTok"/>
+        </w:rPr>
+        <w:t xml:space="preserve">(phd_dcast)</w:t>
+      </w:r>
+      <w:r>
+        <w:br w:type="textWrapping"/>
+      </w:r>
+      <w:r>
+        <w:rPr>
+          <w:rStyle w:val="NormalTok"/>
+        </w:rPr>
+        <w:t xml:space="preserve">female_phd_x2</w:t>
+      </w:r>
+    </w:p>
+    <w:p>
+      <w:pPr>
+        <w:pStyle w:val="SourceCode"/>
+      </w:pPr>
+      <w:r>
+        <w:rPr>
           <w:rStyle w:val="VerbatimChar"/>
         </w:rPr>
         <w:t xml:space="preserve">## </w:t>
@@ -13498,7 +13842,7 @@
         <w:rPr>
           <w:rStyle w:val="StringTok"/>
         </w:rPr>
-        <w:t xml:space="preserve">"#33658A"</w:t>
+        <w:t xml:space="preserve">"#508EBD"</w:t>
       </w:r>
       <w:r>
         <w:rPr>
@@ -13510,7 +13854,7 @@
         <w:rPr>
           <w:rStyle w:val="StringTok"/>
         </w:rPr>
-        <w:t xml:space="preserve">"#2F4858"</w:t>
+        <w:t xml:space="preserve">"#66a967"</w:t>
       </w:r>
       <w:r>
         <w:rPr>
@@ -14611,7 +14955,7 @@
         <w:rPr>
           <w:rStyle w:val="StringTok"/>
         </w:rPr>
-        <w:t xml:space="preserve">"#33658A"</w:t>
+        <w:t xml:space="preserve">"#508EBD"</w:t>
       </w:r>
       <w:r>
         <w:rPr>
@@ -14623,7 +14967,7 @@
         <w:rPr>
           <w:rStyle w:val="StringTok"/>
         </w:rPr>
-        <w:t xml:space="preserve">"#2F4858"</w:t>
+        <w:t xml:space="preserve">"#66a967"</w:t>
       </w:r>
       <w:r>
         <w:rPr>
@@ -15724,7 +16068,7 @@
         <w:rPr>
           <w:rStyle w:val="StringTok"/>
         </w:rPr>
-        <w:t xml:space="preserve">"#33658A"</w:t>
+        <w:t xml:space="preserve">"#508EBD"</w:t>
       </w:r>
       <w:r>
         <w:rPr>
@@ -15736,7 +16080,7 @@
         <w:rPr>
           <w:rStyle w:val="StringTok"/>
         </w:rPr>
-        <w:t xml:space="preserve">"#2F4858"</w:t>
+        <w:t xml:space="preserve">"#66a967"</w:t>
       </w:r>
       <w:r>
         <w:rPr>
@@ -22939,7 +23283,7 @@
     </w:lvl>
   </w:abstractNum>
   <w:abstractNum w:abstractNumId="990">
-    <w:nsid w:val="70a32b32"/>
+    <w:nsid w:val="b8375cbe"/>
     <w:multiLevelType w:val="multilevel"/>
     <w:lvl w:ilvl="0">
       <w:numFmt w:val="bullet"/>

</xml_diff>